<commit_message>
Practice of 28th Jan 2021 added
</commit_message>
<xml_diff>
--- a/document/php notes(2021-01-27).docx
+++ b/document/php notes(2021-01-27).docx
@@ -22,6 +22,13 @@
       <w:r>
         <w:t>We can access it using index</w:t>
       </w:r>
+    </w:p>
+    <w:p>
+      <w:r>
+        <w:t>Dividing arrays into two or more parts: chunks</w:t>
+      </w:r>
+      <w:bookmarkStart w:id="0" w:name="_GoBack"/>
+      <w:bookmarkEnd w:id="0"/>
     </w:p>
     <w:p>
       <w:r>
@@ -458,8 +465,6 @@
       <w:r>
         <w:t xml:space="preserve"> almost </w:t>
       </w:r>
-      <w:bookmarkStart w:id="0" w:name="_GoBack"/>
-      <w:bookmarkEnd w:id="0"/>
       <w:r>
         <w:t xml:space="preserve"> same but </w:t>
       </w:r>
@@ -1076,6 +1081,7 @@
     <w:p/>
     <w:p>
       <w:r>
+        <w:lastRenderedPageBreak/>
         <w:tab/>
       </w:r>
     </w:p>

</xml_diff>